<commit_message>
Final Commit-Added comments and modified Report.pdf
</commit_message>
<xml_diff>
--- a/Report.docx
+++ b/Report.docx
@@ -559,6 +559,10 @@
       </w:r>
       <w:r>
         <w:br/>
+      </w:r>
+      <w:bookmarkStart w:id="0" w:name="_GoBack"/>
+      <w:bookmarkEnd w:id="0"/>
+      <w:r>
         <w:t xml:space="preserve">b. If no such node exists, it creates a new LeafNode object and assigns that to the Edges </w:t>
       </w:r>
       <w:r>
@@ -909,12 +913,7 @@
     </w:p>
     <w:p>
       <w:r>
-        <w:t>Average time for searching common str</w:t>
-      </w:r>
-      <w:bookmarkStart w:id="0" w:name="_GoBack"/>
-      <w:bookmarkEnd w:id="0"/>
-      <w:r>
-        <w:t xml:space="preserve">ing </w:t>
+        <w:t xml:space="preserve">Average time for searching common string </w:t>
       </w:r>
       <w:r>
         <w:rPr>
@@ -1205,13 +1204,7 @@
       </w:r>
       <w:r>
         <w:br/>
-        <w:t xml:space="preserve">This is because, “he is good” (without </w:t>
-      </w:r>
-      <w:r>
-        <w:t>leading and trailing spaces</w:t>
-      </w:r>
-      <w:r>
-        <w:t>) would also match “She is good”, which might not be what user is searching for.</w:t>
+        <w:t>This is because, “he is good” (without leading and trailing spaces) would also match “She is good”, which might not be what user is searching for.</w:t>
       </w:r>
     </w:p>
     <w:p>
@@ -1223,13 +1216,7 @@
         </w:numPr>
       </w:pPr>
       <w:r>
-        <w:t xml:space="preserve">Next higher relevance is given to “he is good” </w:t>
-      </w:r>
-      <w:r>
-        <w:t>(without leading and trailing spaces)</w:t>
-      </w:r>
-      <w:r>
-        <w:t>.</w:t>
+        <w:t>Next higher relevance is given to “he is good” (without leading and trailing spaces).</w:t>
       </w:r>
     </w:p>
     <w:p>
@@ -1297,23 +1284,7 @@
           <w:sz w:val="24"/>
           <w:szCs w:val="24"/>
         </w:rPr>
-        <w:t xml:space="preserve">Statistics of searching </w:t>
-      </w:r>
-      <w:r>
-        <w:rPr>
-          <w:b/>
-          <w:sz w:val="24"/>
-          <w:szCs w:val="24"/>
-        </w:rPr>
-        <w:t>for certain strings</w:t>
-      </w:r>
-      <w:r>
-        <w:rPr>
-          <w:b/>
-          <w:sz w:val="24"/>
-          <w:szCs w:val="24"/>
-        </w:rPr>
-        <w:t>:</w:t>
+        <w:t>Statistics of searching for certain strings:</w:t>
       </w:r>
     </w:p>
     <w:p>
@@ -1662,6 +1633,9 @@
   <w:p>
     <w:pPr>
       <w:pStyle w:val="Footer"/>
+      <w:rPr>
+        <w:color w:val="4472C4" w:themeColor="accent1"/>
+      </w:rPr>
     </w:pPr>
     <w:r>
       <w:rPr>
@@ -1752,8 +1726,27 @@
       <w:rPr>
         <w:color w:val="4472C4" w:themeColor="accent1"/>
       </w:rPr>
-      <w:t xml:space="preserve"> </w:t>
+      <w:t>01FB15ECS366</w:t>
     </w:r>
+  </w:p>
+  <w:p>
+    <w:pPr>
+      <w:pStyle w:val="Footer"/>
+      <w:rPr>
+        <w:color w:val="4472C4" w:themeColor="accent1"/>
+      </w:rPr>
+    </w:pPr>
+    <w:r>
+      <w:rPr>
+        <w:color w:val="4472C4" w:themeColor="accent1"/>
+      </w:rPr>
+      <w:t>Rahul R Bharadwaj</w:t>
+    </w:r>
+  </w:p>
+  <w:p>
+    <w:pPr>
+      <w:pStyle w:val="Footer"/>
+    </w:pPr>
     <w:r>
       <w:rPr>
         <w:rFonts w:asciiTheme="majorHAnsi" w:eastAsiaTheme="majorEastAsia" w:hAnsiTheme="majorHAnsi" w:cstheme="majorBidi"/>
@@ -1797,7 +1790,7 @@
         <w:sz w:val="20"/>
         <w:szCs w:val="20"/>
       </w:rPr>
-      <w:t>3</w:t>
+      <w:t>4</w:t>
     </w:r>
     <w:r>
       <w:rPr>

</xml_diff>